<commit_message>
#USID 003 #Datum 08.01.2016 #Zeit 3h 30min #Info Meinen Teil der Analyse des Vorgangsmodells bearbeitet
</commit_message>
<xml_diff>
--- a/Projektdokumentation/Ist_Analyse/3_Scrum_Vorgangsmodell_Ward.docx
+++ b/Projektdokumentation/Ist_Analyse/3_Scrum_Vorgangsmodell_Ward.docx
@@ -1,6 +1,6 @@
 
 <file path=word/document.xml><?xml version="1.0" encoding="utf-8"?>
-<w:document xmlns:wpc="http://schemas.microsoft.com/office/word/2010/wordprocessingCanvas" xmlns:mc="http://schemas.openxmlformats.org/markup-compatibility/2006" xmlns:o="urn:schemas-microsoft-com:office:office" xmlns:r="http://schemas.openxmlformats.org/officeDocument/2006/relationships" xmlns:m="http://schemas.openxmlformats.org/officeDocument/2006/math" xmlns:v="urn:schemas-microsoft-com:vml" xmlns:wp14="http://schemas.microsoft.com/office/word/2010/wordprocessingDrawing" xmlns:wp="http://schemas.openxmlformats.org/drawingml/2006/wordprocessingDrawing" xmlns:w10="urn:schemas-microsoft-com:office:word" xmlns:w="http://schemas.openxmlformats.org/wordprocessingml/2006/main" xmlns:w14="http://schemas.microsoft.com/office/word/2010/wordml" xmlns:w15="http://schemas.microsoft.com/office/word/2012/wordml" xmlns:wpg="http://schemas.microsoft.com/office/word/2010/wordprocessingGroup" xmlns:wpi="http://schemas.microsoft.com/office/word/2010/wordprocessingInk" xmlns:wne="http://schemas.microsoft.com/office/word/2006/wordml" xmlns:wps="http://schemas.microsoft.com/office/word/2010/wordprocessingShape" mc:Ignorable="w14 w15 wp14">
+<w:document xmlns:wpc="http://schemas.microsoft.com/office/word/2010/wordprocessingCanvas" xmlns:cx="http://schemas.microsoft.com/office/drawing/2014/chartex" xmlns:cx1="http://schemas.microsoft.com/office/drawing/2015/9/8/chartex" xmlns:mc="http://schemas.openxmlformats.org/markup-compatibility/2006" xmlns:o="urn:schemas-microsoft-com:office:office" xmlns:r="http://schemas.openxmlformats.org/officeDocument/2006/relationships" xmlns:m="http://schemas.openxmlformats.org/officeDocument/2006/math" xmlns:v="urn:schemas-microsoft-com:vml" xmlns:wp14="http://schemas.microsoft.com/office/word/2010/wordprocessingDrawing" xmlns:wp="http://schemas.openxmlformats.org/drawingml/2006/wordprocessingDrawing" xmlns:w10="urn:schemas-microsoft-com:office:word" xmlns:w="http://schemas.openxmlformats.org/wordprocessingml/2006/main" xmlns:w14="http://schemas.microsoft.com/office/word/2010/wordml" xmlns:w15="http://schemas.microsoft.com/office/word/2012/wordml" xmlns:w16se="http://schemas.microsoft.com/office/word/2015/wordml/symex" xmlns:wpg="http://schemas.microsoft.com/office/word/2010/wordprocessingGroup" xmlns:wpi="http://schemas.microsoft.com/office/word/2010/wordprocessingInk" xmlns:wne="http://schemas.microsoft.com/office/word/2006/wordml" xmlns:wps="http://schemas.microsoft.com/office/word/2010/wordprocessingShape" mc:Ignorable="w14 w15 w16se wp14">
   <w:body>
     <w:p>
       <w:pPr>
@@ -14,14 +14,7 @@
       </w:r>
       <w:r>
         <w:tab/>
-      </w:r>
-      <w:proofErr w:type="spellStart"/>
-      <w:r>
-        <w:t>Scrum</w:t>
-      </w:r>
-      <w:proofErr w:type="spellEnd"/>
-      <w:r>
-        <w:t xml:space="preserve"> Vorgangsmodell</w:t>
+        <w:t>Scrum Vorgangsmodell</w:t>
       </w:r>
     </w:p>
     <w:p/>
@@ -86,8 +79,6 @@
         </w:rPr>
         <w:t>1</w:t>
       </w:r>
-      <w:bookmarkStart w:id="0" w:name="_GoBack"/>
-      <w:bookmarkEnd w:id="0"/>
     </w:p>
     <w:p/>
     <w:p/>
@@ -702,11 +693,11 @@
       <w:pPr>
         <w:pStyle w:val="berschrift1"/>
       </w:pPr>
-      <w:bookmarkStart w:id="1" w:name="_Toc439594283"/>
+      <w:bookmarkStart w:id="0" w:name="_Toc439594283"/>
       <w:r>
         <w:t>Versionsgeschichte</w:t>
       </w:r>
-      <w:bookmarkEnd w:id="1"/>
+      <w:bookmarkEnd w:id="0"/>
     </w:p>
     <w:p/>
     <w:tbl>
@@ -834,13 +825,8 @@
             <w:tcW w:w="1813" w:type="dxa"/>
           </w:tcPr>
           <w:p>
-            <w:proofErr w:type="spellStart"/>
-            <w:r>
-              <w:t>Serfling</w:t>
-            </w:r>
-            <w:proofErr w:type="spellEnd"/>
-            <w:r>
-              <w:t>, Ward</w:t>
+            <w:r>
+              <w:t>Serfling, Ward</w:t>
             </w:r>
           </w:p>
         </w:tc>
@@ -850,25 +836,41 @@
           <w:tcPr>
             <w:tcW w:w="1097" w:type="dxa"/>
           </w:tcPr>
-          <w:p/>
+          <w:p>
+            <w:r>
+              <w:t>002</w:t>
+            </w:r>
+          </w:p>
         </w:tc>
         <w:tc>
           <w:tcPr>
             <w:tcW w:w="1151" w:type="dxa"/>
           </w:tcPr>
-          <w:p/>
+          <w:p>
+            <w:r>
+              <w:t>14.01.2016</w:t>
+            </w:r>
+          </w:p>
         </w:tc>
         <w:tc>
           <w:tcPr>
             <w:tcW w:w="5355" w:type="dxa"/>
           </w:tcPr>
-          <w:p/>
+          <w:p>
+            <w:r>
+              <w:t>Erklärung Scrum</w:t>
+            </w:r>
+          </w:p>
         </w:tc>
         <w:tc>
           <w:tcPr>
             <w:tcW w:w="1813" w:type="dxa"/>
           </w:tcPr>
-          <w:p/>
+          <w:p>
+            <w:r>
+              <w:t>Ward</w:t>
+            </w:r>
+          </w:p>
         </w:tc>
       </w:tr>
       <w:tr>
@@ -876,25 +878,41 @@
           <w:tcPr>
             <w:tcW w:w="1097" w:type="dxa"/>
           </w:tcPr>
-          <w:p/>
+          <w:p>
+            <w:r>
+              <w:t>003</w:t>
+            </w:r>
+          </w:p>
         </w:tc>
         <w:tc>
           <w:tcPr>
             <w:tcW w:w="1151" w:type="dxa"/>
           </w:tcPr>
-          <w:p/>
+          <w:p>
+            <w:r>
+              <w:t>15.01.2016</w:t>
+            </w:r>
+          </w:p>
         </w:tc>
         <w:tc>
           <w:tcPr>
             <w:tcW w:w="5355" w:type="dxa"/>
           </w:tcPr>
-          <w:p/>
+          <w:p>
+            <w:r>
+              <w:t>Analyse des Vorgehensmodells Scrum</w:t>
+            </w:r>
+          </w:p>
         </w:tc>
         <w:tc>
           <w:tcPr>
             <w:tcW w:w="1813" w:type="dxa"/>
           </w:tcPr>
-          <w:p/>
+          <w:p>
+            <w:r>
+              <w:t>Ward</w:t>
+            </w:r>
+          </w:p>
         </w:tc>
       </w:tr>
       <w:tr>
@@ -960,57 +978,33 @@
       <w:pPr>
         <w:pStyle w:val="berschrift1"/>
       </w:pPr>
-      <w:bookmarkStart w:id="2" w:name="_Toc439594284"/>
+      <w:bookmarkStart w:id="1" w:name="_Toc439594284"/>
       <w:r>
         <w:lastRenderedPageBreak/>
         <w:t>Interview 1</w:t>
       </w:r>
-      <w:bookmarkEnd w:id="2"/>
+      <w:bookmarkEnd w:id="1"/>
     </w:p>
     <w:p>
       <w:r>
-        <w:t xml:space="preserve">Interview -&gt; Kernfrage was würden sich Projektleiter (mit </w:t>
-      </w:r>
-      <w:proofErr w:type="spellStart"/>
-      <w:r>
-        <w:t>Scrum</w:t>
-      </w:r>
-      <w:proofErr w:type="spellEnd"/>
-      <w:r>
-        <w:t xml:space="preserve"> Erfahrung) von einem </w:t>
-      </w:r>
-      <w:proofErr w:type="spellStart"/>
-      <w:r>
-        <w:t>Scrum</w:t>
-      </w:r>
-      <w:proofErr w:type="spellEnd"/>
-      <w:r>
-        <w:t xml:space="preserve"> Tool wünschen? Wo sehen sie Punkte für Computer Unterstützung?</w:t>
+        <w:t>Interview -&gt; Kernfrage was würden sich Projektleiter (mit Scrum Erfahrung) von einem Scrum Tool wünschen? Wo sehen sie Punkte für Computer Unterstützung?</w:t>
       </w:r>
     </w:p>
     <w:p/>
     <w:p>
       <w:r>
-        <w:t xml:space="preserve">Fließtext, </w:t>
-      </w:r>
-      <w:proofErr w:type="spellStart"/>
-      <w:r>
-        <w:t>zusammenfassung</w:t>
-      </w:r>
-      <w:proofErr w:type="spellEnd"/>
-      <w:r>
-        <w:t xml:space="preserve"> des Gesprächs</w:t>
+        <w:t>Fließtext, zusammenfassung des Gesprächs</w:t>
       </w:r>
     </w:p>
     <w:p>
       <w:pPr>
         <w:pStyle w:val="berschrift1"/>
       </w:pPr>
-      <w:bookmarkStart w:id="3" w:name="_Toc439594285"/>
+      <w:bookmarkStart w:id="2" w:name="_Toc439594285"/>
       <w:r>
         <w:t>Interview 2</w:t>
       </w:r>
-      <w:bookmarkEnd w:id="3"/>
+      <w:bookmarkEnd w:id="2"/>
     </w:p>
     <w:p>
       <w:r>
@@ -1021,79 +1015,151 @@
       <w:pPr>
         <w:pStyle w:val="berschrift1"/>
       </w:pPr>
-      <w:bookmarkStart w:id="4" w:name="_Toc439594286"/>
-      <w:r>
-        <w:t xml:space="preserve">Vorgehensmodell </w:t>
-      </w:r>
-      <w:proofErr w:type="spellStart"/>
-      <w:r>
-        <w:t>Scrum</w:t>
-      </w:r>
-      <w:bookmarkEnd w:id="4"/>
-      <w:proofErr w:type="spellEnd"/>
+      <w:bookmarkStart w:id="3" w:name="_Toc439594286"/>
+      <w:r>
+        <w:t>Vorgehensmodell Scrum</w:t>
+      </w:r>
+      <w:bookmarkEnd w:id="3"/>
     </w:p>
     <w:p>
       <w:pPr>
         <w:pStyle w:val="berschrift2"/>
       </w:pPr>
-      <w:bookmarkStart w:id="5" w:name="_Toc439594287"/>
-      <w:r>
-        <w:t xml:space="preserve">Erklärung </w:t>
-      </w:r>
-      <w:proofErr w:type="spellStart"/>
-      <w:r>
-        <w:t>Scrum</w:t>
-      </w:r>
-      <w:bookmarkEnd w:id="5"/>
-      <w:proofErr w:type="spellEnd"/>
+      <w:bookmarkStart w:id="4" w:name="_Toc439594287"/>
+      <w:r>
+        <w:t>Erklärung Scrum</w:t>
+      </w:r>
+      <w:bookmarkEnd w:id="4"/>
     </w:p>
     <w:p>
       <w:r>
-        <w:t xml:space="preserve">Kurze Erklärung was </w:t>
-      </w:r>
-      <w:proofErr w:type="spellStart"/>
-      <w:r>
-        <w:t>Scrum</w:t>
-      </w:r>
-      <w:proofErr w:type="spellEnd"/>
-      <w:r>
-        <w:t xml:space="preserve"> Überhaupt ist und was der Kern Workflow ist (</w:t>
-      </w:r>
-      <w:proofErr w:type="spellStart"/>
-      <w:r>
-        <w:t>Backlogs</w:t>
-      </w:r>
-      <w:proofErr w:type="spellEnd"/>
-      <w:r>
-        <w:t xml:space="preserve"> erklären, generelle Arbeitsweise)</w:t>
+        <w:t>Scrum ist ein agiler Prozess für Projektmanagement welcher ursprünglich in der Softwaretechnik entwickelt wurde.</w:t>
+      </w:r>
+      <w:r>
+        <w:t xml:space="preserve"> Scrum wird inzwischen</w:t>
+      </w:r>
+      <w:r>
+        <w:t xml:space="preserve"> nicht nur in der </w:t>
+      </w:r>
+      <w:r>
+        <w:t>Softwareentwicklung</w:t>
+      </w:r>
+      <w:r>
+        <w:t xml:space="preserve"> eingesetzt, sondern auch in vielen anderen Bereichen.</w:t>
+      </w:r>
+    </w:p>
+    <w:p>
+      <w:r>
+        <w:t>Alle an einem Scrum teilnehmenden Personen haben eine Rolle. In Scrum gibt es drei Rollen: Den Produ</w:t>
+      </w:r>
+      <w:r>
+        <w:t>c</w:t>
+      </w:r>
+      <w:r>
+        <w:t>t Owner (ist für die Eigenschaften und den wirtschaftlichen Erfolg des Produkts verantwortlich), den Scrum Master (managt den Prozess und beseitigt Hindernisse) und das Team (entwickelt das Produkt). Daneben gibt es auch noch die sog</w:t>
+      </w:r>
+      <w:r>
+        <w:t>.</w:t>
+      </w:r>
+      <w:r>
+        <w:t xml:space="preserve"> Stakeholder (Kunden, Anwender und Management) welche den Prozess</w:t>
+      </w:r>
+      <w:r>
+        <w:t xml:space="preserve"> </w:t>
+      </w:r>
+      <w:r>
+        <w:t>beobachten und Ratschläge geben.</w:t>
+      </w:r>
+    </w:p>
+    <w:p>
+      <w:r>
+        <w:t>Der Produ</w:t>
+      </w:r>
+      <w:r>
+        <w:t>c</w:t>
+      </w:r>
+      <w:r>
+        <w:t>t Owner sammelt die Anforderungen des Kunden (Requirements) in einer Liste (Produ</w:t>
+      </w:r>
+      <w:r>
+        <w:t>c</w:t>
+      </w:r>
+      <w:r>
+        <w:t>t Backlog) welcher er selber priorisiert. Das Produ</w:t>
+      </w:r>
+      <w:r>
+        <w:t>c</w:t>
+      </w:r>
+      <w:r>
+        <w:t>t Backlog kann im späteren Verlauf des Projekts noch geändert werden indem man ein Meeting (</w:t>
+      </w:r>
+      <w:r>
+        <w:t>Product Backlog Refinement oder Backlog Grooming) abhält</w:t>
+      </w:r>
+      <w:r>
+        <w:t>.</w:t>
+      </w:r>
+    </w:p>
+    <w:p>
+      <w:r>
+        <w:t>Dieser Product Backlog wird in Arbeitspakete (In</w:t>
+      </w:r>
+      <w:r>
+        <w:t>c</w:t>
+      </w:r>
+      <w:r>
+        <w:t xml:space="preserve">rement) aufgeteilt, welche dann nochmal in kleine Arbeitspakete (Tasks) aufgeteilt werden. Die Tasks mit hoher Priorität </w:t>
+      </w:r>
+      <w:r>
+        <w:t>werden zuerst bearbeitet.</w:t>
+      </w:r>
+    </w:p>
+    <w:p>
+      <w:pPr>
+        <w:spacing w:after="240"/>
+      </w:pPr>
+      <w:r>
+        <w:t>Dies geschieht in einem sog. Sprint. Ein Sprint ist ein Zeitlicher Rahmen (2-4 Wochen) in dem die Tasks bearbeitet werden die in dem Sprint Backlog (Liste der zu bearbeitenden Tasks im jetzigen Sprint) stehen. Das Sprint Backlog wird in einem Sprint Planning Meeting geplant und erstellt. Während des Sprints gibt es tägliche Meetings (Daily Scrum) bei denen der Scrum Master und das Team ihren Fortschritt, Probleme und Erfolge kurz erläutern. Nach dem Sprint gibt es ein Sprint Review Meeting in dem das Scrum Team (also alle teilnehmenden Personen) das In</w:t>
+      </w:r>
+      <w:r>
+        <w:t>c</w:t>
+      </w:r>
+      <w:r>
+        <w:t xml:space="preserve">rement </w:t>
+      </w:r>
+      <w:r>
+        <w:t>überprüft um das Product Backlog darauf anzupassen.</w:t>
       </w:r>
     </w:p>
     <w:p>
       <w:pPr>
         <w:pStyle w:val="berschrift2"/>
       </w:pPr>
-      <w:bookmarkStart w:id="6" w:name="_Toc439594288"/>
-      <w:r>
-        <w:t xml:space="preserve">Analyse des Vorgehensmodells </w:t>
-      </w:r>
-      <w:proofErr w:type="spellStart"/>
-      <w:r>
-        <w:t>Scrum</w:t>
-      </w:r>
-      <w:bookmarkEnd w:id="6"/>
-      <w:proofErr w:type="spellEnd"/>
+      <w:bookmarkStart w:id="5" w:name="_Toc439594288"/>
+      <w:r>
+        <w:t>Analyse des Vorgehensmodells Scrum</w:t>
+      </w:r>
+      <w:bookmarkEnd w:id="5"/>
     </w:p>
     <w:p>
       <w:r>
-        <w:t xml:space="preserve">Aus den Interviews und der Erklärung die Stärken und Schwächen von </w:t>
-      </w:r>
-      <w:proofErr w:type="spellStart"/>
-      <w:r>
-        <w:t>Scrum</w:t>
-      </w:r>
-      <w:proofErr w:type="spellEnd"/>
-      <w:r>
-        <w:t xml:space="preserve"> filtern und analysieren. Die Kern Aspekte aufzeigen, wie ein Computersystem die Arbeit abbilden und verbessern kann (worauf später geachtet werden muss).</w:t>
+        <w:t>Da Scrum ein sehr agiler Prozess ist, ist ein großer Vorteil die schnelle Änderung des Produkts bei Anforderungsänderung. Damit dies auch genutzt werden kann muss eine stätige Kommunikation zwischen Product Owner und Scrum Master bestehen.</w:t>
+      </w:r>
+    </w:p>
+    <w:p>
+      <w:r>
+        <w:t xml:space="preserve">Die Kommunikation </w:t>
+      </w:r>
+      <w:r>
+        <w:t>sollte dann</w:t>
+      </w:r>
+      <w:r>
+        <w:t xml:space="preserve"> </w:t>
+      </w:r>
+      <w:bookmarkStart w:id="6" w:name="_GoBack"/>
+      <w:bookmarkEnd w:id="6"/>
+      <w:r>
+        <w:t>durch eine Planungssoftware erleichtert werden.</w:t>
       </w:r>
     </w:p>
     <w:sectPr>
@@ -1111,7 +1177,7 @@
 </file>
 
 <file path=word/endnotes.xml><?xml version="1.0" encoding="utf-8"?>
-<w:endnotes xmlns:wpc="http://schemas.microsoft.com/office/word/2010/wordprocessingCanvas" xmlns:mc="http://schemas.openxmlformats.org/markup-compatibility/2006" xmlns:o="urn:schemas-microsoft-com:office:office" xmlns:r="http://schemas.openxmlformats.org/officeDocument/2006/relationships" xmlns:m="http://schemas.openxmlformats.org/officeDocument/2006/math" xmlns:v="urn:schemas-microsoft-com:vml" xmlns:wp14="http://schemas.microsoft.com/office/word/2010/wordprocessingDrawing" xmlns:wp="http://schemas.openxmlformats.org/drawingml/2006/wordprocessingDrawing" xmlns:w10="urn:schemas-microsoft-com:office:word" xmlns:w="http://schemas.openxmlformats.org/wordprocessingml/2006/main" xmlns:w14="http://schemas.microsoft.com/office/word/2010/wordml" xmlns:w15="http://schemas.microsoft.com/office/word/2012/wordml" xmlns:wpg="http://schemas.microsoft.com/office/word/2010/wordprocessingGroup" xmlns:wpi="http://schemas.microsoft.com/office/word/2010/wordprocessingInk" xmlns:wne="http://schemas.microsoft.com/office/word/2006/wordml" xmlns:wps="http://schemas.microsoft.com/office/word/2010/wordprocessingShape" mc:Ignorable="w14 w15 wp14">
+<w:endnotes xmlns:wpc="http://schemas.microsoft.com/office/word/2010/wordprocessingCanvas" xmlns:cx="http://schemas.microsoft.com/office/drawing/2014/chartex" xmlns:cx1="http://schemas.microsoft.com/office/drawing/2015/9/8/chartex" xmlns:mc="http://schemas.openxmlformats.org/markup-compatibility/2006" xmlns:o="urn:schemas-microsoft-com:office:office" xmlns:r="http://schemas.openxmlformats.org/officeDocument/2006/relationships" xmlns:m="http://schemas.openxmlformats.org/officeDocument/2006/math" xmlns:v="urn:schemas-microsoft-com:vml" xmlns:wp14="http://schemas.microsoft.com/office/word/2010/wordprocessingDrawing" xmlns:wp="http://schemas.openxmlformats.org/drawingml/2006/wordprocessingDrawing" xmlns:w10="urn:schemas-microsoft-com:office:word" xmlns:w="http://schemas.openxmlformats.org/wordprocessingml/2006/main" xmlns:w14="http://schemas.microsoft.com/office/word/2010/wordml" xmlns:w15="http://schemas.microsoft.com/office/word/2012/wordml" xmlns:w16se="http://schemas.microsoft.com/office/word/2015/wordml/symex" xmlns:wpg="http://schemas.microsoft.com/office/word/2010/wordprocessingGroup" xmlns:wpi="http://schemas.microsoft.com/office/word/2010/wordprocessingInk" xmlns:wne="http://schemas.microsoft.com/office/word/2006/wordml" xmlns:wps="http://schemas.microsoft.com/office/word/2010/wordprocessingShape" mc:Ignorable="w14 w15 w16se wp14">
   <w:endnote w:type="separator" w:id="-1">
     <w:p>
       <w:r>
@@ -1130,7 +1196,7 @@
 </file>
 
 <file path=word/footer1.xml><?xml version="1.0" encoding="utf-8"?>
-<w:ftr xmlns:wpc="http://schemas.microsoft.com/office/word/2010/wordprocessingCanvas" xmlns:mc="http://schemas.openxmlformats.org/markup-compatibility/2006" xmlns:o="urn:schemas-microsoft-com:office:office" xmlns:r="http://schemas.openxmlformats.org/officeDocument/2006/relationships" xmlns:m="http://schemas.openxmlformats.org/officeDocument/2006/math" xmlns:v="urn:schemas-microsoft-com:vml" xmlns:wp14="http://schemas.microsoft.com/office/word/2010/wordprocessingDrawing" xmlns:wp="http://schemas.openxmlformats.org/drawingml/2006/wordprocessingDrawing" xmlns:w10="urn:schemas-microsoft-com:office:word" xmlns:w="http://schemas.openxmlformats.org/wordprocessingml/2006/main" xmlns:w14="http://schemas.microsoft.com/office/word/2010/wordml" xmlns:w15="http://schemas.microsoft.com/office/word/2012/wordml" xmlns:wpg="http://schemas.microsoft.com/office/word/2010/wordprocessingGroup" xmlns:wpi="http://schemas.microsoft.com/office/word/2010/wordprocessingInk" xmlns:wne="http://schemas.microsoft.com/office/word/2006/wordml" xmlns:wps="http://schemas.microsoft.com/office/word/2010/wordprocessingShape" mc:Ignorable="w14 w15 wp14">
+<w:ftr xmlns:wpc="http://schemas.microsoft.com/office/word/2010/wordprocessingCanvas" xmlns:cx="http://schemas.microsoft.com/office/drawing/2014/chartex" xmlns:cx1="http://schemas.microsoft.com/office/drawing/2015/9/8/chartex" xmlns:mc="http://schemas.openxmlformats.org/markup-compatibility/2006" xmlns:o="urn:schemas-microsoft-com:office:office" xmlns:r="http://schemas.openxmlformats.org/officeDocument/2006/relationships" xmlns:m="http://schemas.openxmlformats.org/officeDocument/2006/math" xmlns:v="urn:schemas-microsoft-com:vml" xmlns:wp14="http://schemas.microsoft.com/office/word/2010/wordprocessingDrawing" xmlns:wp="http://schemas.openxmlformats.org/drawingml/2006/wordprocessingDrawing" xmlns:w10="urn:schemas-microsoft-com:office:word" xmlns:w="http://schemas.openxmlformats.org/wordprocessingml/2006/main" xmlns:w14="http://schemas.microsoft.com/office/word/2010/wordml" xmlns:w15="http://schemas.microsoft.com/office/word/2012/wordml" xmlns:w16se="http://schemas.microsoft.com/office/word/2015/wordml/symex" xmlns:wpg="http://schemas.microsoft.com/office/word/2010/wordprocessingGroup" xmlns:wpi="http://schemas.microsoft.com/office/word/2010/wordprocessingInk" xmlns:wne="http://schemas.microsoft.com/office/word/2006/wordml" xmlns:wps="http://schemas.microsoft.com/office/word/2010/wordprocessingShape" mc:Ignorable="w14 w15 w16se wp14">
   <w:p>
     <w:pPr>
       <w:pStyle w:val="Fuzeile"/>
@@ -1196,7 +1262,7 @@
 </file>
 
 <file path=word/footer2.xml><?xml version="1.0" encoding="utf-8"?>
-<w:ftr xmlns:wpc="http://schemas.microsoft.com/office/word/2010/wordprocessingCanvas" xmlns:mc="http://schemas.openxmlformats.org/markup-compatibility/2006" xmlns:o="urn:schemas-microsoft-com:office:office" xmlns:r="http://schemas.openxmlformats.org/officeDocument/2006/relationships" xmlns:m="http://schemas.openxmlformats.org/officeDocument/2006/math" xmlns:v="urn:schemas-microsoft-com:vml" xmlns:wp14="http://schemas.microsoft.com/office/word/2010/wordprocessingDrawing" xmlns:wp="http://schemas.openxmlformats.org/drawingml/2006/wordprocessingDrawing" xmlns:w10="urn:schemas-microsoft-com:office:word" xmlns:w="http://schemas.openxmlformats.org/wordprocessingml/2006/main" xmlns:w14="http://schemas.microsoft.com/office/word/2010/wordml" xmlns:w15="http://schemas.microsoft.com/office/word/2012/wordml" xmlns:wpg="http://schemas.microsoft.com/office/word/2010/wordprocessingGroup" xmlns:wpi="http://schemas.microsoft.com/office/word/2010/wordprocessingInk" xmlns:wne="http://schemas.microsoft.com/office/word/2006/wordml" xmlns:wps="http://schemas.microsoft.com/office/word/2010/wordprocessingShape" mc:Ignorable="w14 w15 wp14">
+<w:ftr xmlns:wpc="http://schemas.microsoft.com/office/word/2010/wordprocessingCanvas" xmlns:cx="http://schemas.microsoft.com/office/drawing/2014/chartex" xmlns:cx1="http://schemas.microsoft.com/office/drawing/2015/9/8/chartex" xmlns:mc="http://schemas.openxmlformats.org/markup-compatibility/2006" xmlns:o="urn:schemas-microsoft-com:office:office" xmlns:r="http://schemas.openxmlformats.org/officeDocument/2006/relationships" xmlns:m="http://schemas.openxmlformats.org/officeDocument/2006/math" xmlns:v="urn:schemas-microsoft-com:vml" xmlns:wp14="http://schemas.microsoft.com/office/word/2010/wordprocessingDrawing" xmlns:wp="http://schemas.openxmlformats.org/drawingml/2006/wordprocessingDrawing" xmlns:w10="urn:schemas-microsoft-com:office:word" xmlns:w="http://schemas.openxmlformats.org/wordprocessingml/2006/main" xmlns:w14="http://schemas.microsoft.com/office/word/2010/wordml" xmlns:w15="http://schemas.microsoft.com/office/word/2012/wordml" xmlns:w16se="http://schemas.microsoft.com/office/word/2015/wordml/symex" xmlns:wpg="http://schemas.microsoft.com/office/word/2010/wordprocessingGroup" xmlns:wpi="http://schemas.microsoft.com/office/word/2010/wordprocessingInk" xmlns:wne="http://schemas.microsoft.com/office/word/2006/wordml" xmlns:wps="http://schemas.microsoft.com/office/word/2010/wordprocessingShape" mc:Ignorable="w14 w15 w16se wp14">
   <w:p>
     <w:pPr>
       <w:pStyle w:val="Fuzeile"/>
@@ -1205,7 +1271,7 @@
     <w:r>
       <w:rPr>
         <w:noProof/>
-        <w:lang w:eastAsia="de-DE"/>
+        <w:lang w:val="en-US"/>
       </w:rPr>
       <mc:AlternateContent>
         <mc:Choice Requires="wps">
@@ -1284,7 +1350,7 @@
     <w:r>
       <w:rPr>
         <w:noProof/>
-        <w:lang w:eastAsia="de-DE"/>
+        <w:lang w:val="en-US"/>
       </w:rPr>
       <mc:AlternateContent>
         <mc:Choice Requires="wps">
@@ -1362,7 +1428,7 @@
     <w:r>
       <w:rPr>
         <w:noProof/>
-        <w:lang w:eastAsia="de-DE"/>
+        <w:lang w:val="en-US"/>
       </w:rPr>
       <mc:AlternateContent>
         <mc:Choice Requires="wps">
@@ -1529,7 +1595,7 @@
 </file>
 
 <file path=word/footnotes.xml><?xml version="1.0" encoding="utf-8"?>
-<w:footnotes xmlns:wpc="http://schemas.microsoft.com/office/word/2010/wordprocessingCanvas" xmlns:mc="http://schemas.openxmlformats.org/markup-compatibility/2006" xmlns:o="urn:schemas-microsoft-com:office:office" xmlns:r="http://schemas.openxmlformats.org/officeDocument/2006/relationships" xmlns:m="http://schemas.openxmlformats.org/officeDocument/2006/math" xmlns:v="urn:schemas-microsoft-com:vml" xmlns:wp14="http://schemas.microsoft.com/office/word/2010/wordprocessingDrawing" xmlns:wp="http://schemas.openxmlformats.org/drawingml/2006/wordprocessingDrawing" xmlns:w10="urn:schemas-microsoft-com:office:word" xmlns:w="http://schemas.openxmlformats.org/wordprocessingml/2006/main" xmlns:w14="http://schemas.microsoft.com/office/word/2010/wordml" xmlns:w15="http://schemas.microsoft.com/office/word/2012/wordml" xmlns:wpg="http://schemas.microsoft.com/office/word/2010/wordprocessingGroup" xmlns:wpi="http://schemas.microsoft.com/office/word/2010/wordprocessingInk" xmlns:wne="http://schemas.microsoft.com/office/word/2006/wordml" xmlns:wps="http://schemas.microsoft.com/office/word/2010/wordprocessingShape" mc:Ignorable="w14 w15 wp14">
+<w:footnotes xmlns:wpc="http://schemas.microsoft.com/office/word/2010/wordprocessingCanvas" xmlns:cx="http://schemas.microsoft.com/office/drawing/2014/chartex" xmlns:cx1="http://schemas.microsoft.com/office/drawing/2015/9/8/chartex" xmlns:mc="http://schemas.openxmlformats.org/markup-compatibility/2006" xmlns:o="urn:schemas-microsoft-com:office:office" xmlns:r="http://schemas.openxmlformats.org/officeDocument/2006/relationships" xmlns:m="http://schemas.openxmlformats.org/officeDocument/2006/math" xmlns:v="urn:schemas-microsoft-com:vml" xmlns:wp14="http://schemas.microsoft.com/office/word/2010/wordprocessingDrawing" xmlns:wp="http://schemas.openxmlformats.org/drawingml/2006/wordprocessingDrawing" xmlns:w10="urn:schemas-microsoft-com:office:word" xmlns:w="http://schemas.openxmlformats.org/wordprocessingml/2006/main" xmlns:w14="http://schemas.microsoft.com/office/word/2010/wordml" xmlns:w15="http://schemas.microsoft.com/office/word/2012/wordml" xmlns:w16se="http://schemas.microsoft.com/office/word/2015/wordml/symex" xmlns:wpg="http://schemas.microsoft.com/office/word/2010/wordprocessingGroup" xmlns:wpi="http://schemas.microsoft.com/office/word/2010/wordprocessingInk" xmlns:wne="http://schemas.microsoft.com/office/word/2006/wordml" xmlns:wps="http://schemas.microsoft.com/office/word/2010/wordprocessingShape" mc:Ignorable="w14 w15 w16se wp14">
   <w:footnote w:type="separator" w:id="-1">
     <w:p>
       <w:r>
@@ -1548,7 +1614,7 @@
 </file>
 
 <file path=word/header1.xml><?xml version="1.0" encoding="utf-8"?>
-<w:hdr xmlns:wpc="http://schemas.microsoft.com/office/word/2010/wordprocessingCanvas" xmlns:mc="http://schemas.openxmlformats.org/markup-compatibility/2006" xmlns:o="urn:schemas-microsoft-com:office:office" xmlns:r="http://schemas.openxmlformats.org/officeDocument/2006/relationships" xmlns:m="http://schemas.openxmlformats.org/officeDocument/2006/math" xmlns:v="urn:schemas-microsoft-com:vml" xmlns:wp14="http://schemas.microsoft.com/office/word/2010/wordprocessingDrawing" xmlns:wp="http://schemas.openxmlformats.org/drawingml/2006/wordprocessingDrawing" xmlns:w10="urn:schemas-microsoft-com:office:word" xmlns:w="http://schemas.openxmlformats.org/wordprocessingml/2006/main" xmlns:w14="http://schemas.microsoft.com/office/word/2010/wordml" xmlns:w15="http://schemas.microsoft.com/office/word/2012/wordml" xmlns:wpg="http://schemas.microsoft.com/office/word/2010/wordprocessingGroup" xmlns:wpi="http://schemas.microsoft.com/office/word/2010/wordprocessingInk" xmlns:wne="http://schemas.microsoft.com/office/word/2006/wordml" xmlns:wps="http://schemas.microsoft.com/office/word/2010/wordprocessingShape" mc:Ignorable="w14 w15 wp14">
+<w:hdr xmlns:wpc="http://schemas.microsoft.com/office/word/2010/wordprocessingCanvas" xmlns:cx="http://schemas.microsoft.com/office/drawing/2014/chartex" xmlns:cx1="http://schemas.microsoft.com/office/drawing/2015/9/8/chartex" xmlns:mc="http://schemas.openxmlformats.org/markup-compatibility/2006" xmlns:o="urn:schemas-microsoft-com:office:office" xmlns:r="http://schemas.openxmlformats.org/officeDocument/2006/relationships" xmlns:m="http://schemas.openxmlformats.org/officeDocument/2006/math" xmlns:v="urn:schemas-microsoft-com:vml" xmlns:wp14="http://schemas.microsoft.com/office/word/2010/wordprocessingDrawing" xmlns:wp="http://schemas.openxmlformats.org/drawingml/2006/wordprocessingDrawing" xmlns:w10="urn:schemas-microsoft-com:office:word" xmlns:w="http://schemas.openxmlformats.org/wordprocessingml/2006/main" xmlns:w14="http://schemas.microsoft.com/office/word/2010/wordml" xmlns:w15="http://schemas.microsoft.com/office/word/2012/wordml" xmlns:w16se="http://schemas.microsoft.com/office/word/2015/wordml/symex" xmlns:wpg="http://schemas.microsoft.com/office/word/2010/wordprocessingGroup" xmlns:wpi="http://schemas.microsoft.com/office/word/2010/wordprocessingInk" xmlns:wne="http://schemas.microsoft.com/office/word/2006/wordml" xmlns:wps="http://schemas.microsoft.com/office/word/2010/wordprocessingShape" mc:Ignorable="w14 w15 w16se wp14">
   <w:p>
     <w:pPr>
       <w:pStyle w:val="Kopfzeile"/>
@@ -1570,7 +1636,7 @@
       <w:rPr>
         <w:noProof/>
         <w:sz w:val="20"/>
-        <w:lang w:eastAsia="de-DE"/>
+        <w:lang w:val="en-US"/>
       </w:rPr>
       <mc:AlternateContent>
         <mc:Choice Requires="wps">
@@ -1629,42 +1695,14 @@
                             <w:rPr>
                               <w:sz w:val="20"/>
                             </w:rPr>
-                            <w:t xml:space="preserve">Toni </w:t>
-                          </w:r>
-                          <w:proofErr w:type="spellStart"/>
-                          <w:r>
-                            <w:rPr>
-                              <w:sz w:val="20"/>
-                            </w:rPr>
-                            <w:t>Serfling</w:t>
-                          </w:r>
-                          <w:proofErr w:type="spellEnd"/>
-                          <w:r>
-                            <w:rPr>
-                              <w:sz w:val="20"/>
-                            </w:rPr>
-                            <w:t>, Joshua Ward</w:t>
+                            <w:t>Toni Serfling, Joshua Ward</w:t>
                           </w:r>
                           <w:r>
                             <w:rPr>
                               <w:sz w:val="20"/>
                             </w:rPr>
                             <w:tab/>
-                            <w:t xml:space="preserve">          </w:t>
-                          </w:r>
-                          <w:proofErr w:type="spellStart"/>
-                          <w:r>
-                            <w:rPr>
-                              <w:sz w:val="20"/>
-                            </w:rPr>
-                            <w:t>Scrum</w:t>
-                          </w:r>
-                          <w:proofErr w:type="spellEnd"/>
-                          <w:r>
-                            <w:rPr>
-                              <w:sz w:val="20"/>
-                            </w:rPr>
-                            <w:t xml:space="preserve"> Vorgangsmodell</w:t>
+                            <w:t xml:space="preserve">          Scrum Vorgangsmodell</w:t>
                           </w:r>
                           <w:r>
                             <w:rPr>
@@ -1724,42 +1762,14 @@
                       <w:rPr>
                         <w:sz w:val="20"/>
                       </w:rPr>
-                      <w:t xml:space="preserve">Toni </w:t>
-                    </w:r>
-                    <w:proofErr w:type="spellStart"/>
-                    <w:r>
-                      <w:rPr>
-                        <w:sz w:val="20"/>
-                      </w:rPr>
-                      <w:t>Serfling</w:t>
-                    </w:r>
-                    <w:proofErr w:type="spellEnd"/>
-                    <w:r>
-                      <w:rPr>
-                        <w:sz w:val="20"/>
-                      </w:rPr>
-                      <w:t>, Joshua Ward</w:t>
+                      <w:t>Toni Serfling, Joshua Ward</w:t>
                     </w:r>
                     <w:r>
                       <w:rPr>
                         <w:sz w:val="20"/>
                       </w:rPr>
                       <w:tab/>
-                      <w:t xml:space="preserve">          </w:t>
-                    </w:r>
-                    <w:proofErr w:type="spellStart"/>
-                    <w:r>
-                      <w:rPr>
-                        <w:sz w:val="20"/>
-                      </w:rPr>
-                      <w:t>Scrum</w:t>
-                    </w:r>
-                    <w:proofErr w:type="spellEnd"/>
-                    <w:r>
-                      <w:rPr>
-                        <w:sz w:val="20"/>
-                      </w:rPr>
-                      <w:t xml:space="preserve"> Vorgangsmodell</w:t>
+                      <w:t xml:space="preserve">          Scrum Vorgangsmodell</w:t>
                     </w:r>
                     <w:r>
                       <w:rPr>
@@ -1829,7 +1839,7 @@
     <w:r>
       <w:rPr>
         <w:noProof/>
-        <w:lang w:eastAsia="de-DE"/>
+        <w:lang w:val="en-US"/>
       </w:rPr>
       <mc:AlternateContent>
         <mc:Choice Requires="wps">
@@ -1888,14 +1898,12 @@
                               <w:sz w:val="16"/>
                             </w:rPr>
                           </w:pPr>
-                          <w:proofErr w:type="spellStart"/>
                           <w:r>
                             <w:rPr>
                               <w:sz w:val="16"/>
                             </w:rPr>
                             <w:t>TeamScrumMid</w:t>
                           </w:r>
-                          <w:proofErr w:type="spellEnd"/>
                         </w:p>
                       </w:txbxContent>
                     </wps:txbx>
@@ -1929,14 +1937,12 @@
                         <w:sz w:val="16"/>
                       </w:rPr>
                     </w:pPr>
-                    <w:proofErr w:type="spellStart"/>
                     <w:r>
                       <w:rPr>
                         <w:sz w:val="16"/>
                       </w:rPr>
                       <w:t>TeamScrumMid</w:t>
                     </w:r>
-                    <w:proofErr w:type="spellEnd"/>
                   </w:p>
                 </w:txbxContent>
               </v:textbox>
@@ -1948,7 +1954,7 @@
     <w:r>
       <w:rPr>
         <w:noProof/>
-        <w:lang w:eastAsia="de-DE"/>
+        <w:lang w:val="en-US"/>
       </w:rPr>
       <mc:AlternateContent>
         <mc:Choice Requires="wps">
@@ -2027,7 +2033,7 @@
     <w:r>
       <w:rPr>
         <w:noProof/>
-        <w:lang w:eastAsia="de-DE"/>
+        <w:lang w:val="en-US"/>
       </w:rPr>
       <mc:AlternateContent>
         <mc:Choice Requires="wps">
@@ -2108,7 +2114,7 @@
 </file>
 
 <file path=word/numbering.xml><?xml version="1.0" encoding="utf-8"?>
-<w:numbering xmlns:wpc="http://schemas.microsoft.com/office/word/2010/wordprocessingCanvas" xmlns:mc="http://schemas.openxmlformats.org/markup-compatibility/2006" xmlns:o="urn:schemas-microsoft-com:office:office" xmlns:r="http://schemas.openxmlformats.org/officeDocument/2006/relationships" xmlns:m="http://schemas.openxmlformats.org/officeDocument/2006/math" xmlns:v="urn:schemas-microsoft-com:vml" xmlns:wp14="http://schemas.microsoft.com/office/word/2010/wordprocessingDrawing" xmlns:wp="http://schemas.openxmlformats.org/drawingml/2006/wordprocessingDrawing" xmlns:w10="urn:schemas-microsoft-com:office:word" xmlns:w="http://schemas.openxmlformats.org/wordprocessingml/2006/main" xmlns:w14="http://schemas.microsoft.com/office/word/2010/wordml" xmlns:w15="http://schemas.microsoft.com/office/word/2012/wordml" xmlns:wpg="http://schemas.microsoft.com/office/word/2010/wordprocessingGroup" xmlns:wpi="http://schemas.microsoft.com/office/word/2010/wordprocessingInk" xmlns:wne="http://schemas.microsoft.com/office/word/2006/wordml" xmlns:wps="http://schemas.microsoft.com/office/word/2010/wordprocessingShape" mc:Ignorable="w14 w15 wp14">
+<w:numbering xmlns:wpc="http://schemas.microsoft.com/office/word/2010/wordprocessingCanvas" xmlns:cx="http://schemas.microsoft.com/office/drawing/2014/chartex" xmlns:cx1="http://schemas.microsoft.com/office/drawing/2015/9/8/chartex" xmlns:mc="http://schemas.openxmlformats.org/markup-compatibility/2006" xmlns:o="urn:schemas-microsoft-com:office:office" xmlns:r="http://schemas.openxmlformats.org/officeDocument/2006/relationships" xmlns:m="http://schemas.openxmlformats.org/officeDocument/2006/math" xmlns:v="urn:schemas-microsoft-com:vml" xmlns:wp14="http://schemas.microsoft.com/office/word/2010/wordprocessingDrawing" xmlns:wp="http://schemas.openxmlformats.org/drawingml/2006/wordprocessingDrawing" xmlns:w10="urn:schemas-microsoft-com:office:word" xmlns:w="http://schemas.openxmlformats.org/wordprocessingml/2006/main" xmlns:w14="http://schemas.microsoft.com/office/word/2010/wordml" xmlns:w15="http://schemas.microsoft.com/office/word/2012/wordml" xmlns:w16se="http://schemas.microsoft.com/office/word/2015/wordml/symex" xmlns:wpg="http://schemas.microsoft.com/office/word/2010/wordprocessingGroup" xmlns:wpi="http://schemas.microsoft.com/office/word/2010/wordprocessingInk" xmlns:wne="http://schemas.microsoft.com/office/word/2006/wordml" xmlns:wps="http://schemas.microsoft.com/office/word/2010/wordprocessingShape" mc:Ignorable="w14 w15 w16se wp14">
   <w:abstractNum w:abstractNumId="0" w15:restartNumberingAfterBreak="0">
     <w:nsid w:val="1CAD3F75"/>
     <w:multiLevelType w:val="multilevel"/>
@@ -2211,7 +2217,7 @@
 </file>
 
 <file path=word/styles.xml><?xml version="1.0" encoding="utf-8"?>
-<w:styles xmlns:mc="http://schemas.openxmlformats.org/markup-compatibility/2006" xmlns:r="http://schemas.openxmlformats.org/officeDocument/2006/relationships" xmlns:w="http://schemas.openxmlformats.org/wordprocessingml/2006/main" xmlns:w14="http://schemas.microsoft.com/office/word/2010/wordml" xmlns:w15="http://schemas.microsoft.com/office/word/2012/wordml" mc:Ignorable="w14 w15">
+<w:styles xmlns:mc="http://schemas.openxmlformats.org/markup-compatibility/2006" xmlns:r="http://schemas.openxmlformats.org/officeDocument/2006/relationships" xmlns:w="http://schemas.openxmlformats.org/wordprocessingml/2006/main" xmlns:w14="http://schemas.microsoft.com/office/word/2010/wordml" xmlns:w15="http://schemas.microsoft.com/office/word/2012/wordml" xmlns:w16se="http://schemas.microsoft.com/office/word/2015/wordml/symex" mc:Ignorable="w14 w15 w16se">
   <w:docDefaults>
     <w:rPrDefault>
       <w:rPr>
@@ -3557,7 +3563,7 @@
 </file>
 
 <file path=customXml/itemProps1.xml><?xml version="1.0" encoding="utf-8"?>
-<ds:datastoreItem xmlns:ds="http://schemas.openxmlformats.org/officeDocument/2006/customXml" ds:itemID="{12AD16AE-2A5A-4428-B467-1F0222F86496}">
+<ds:datastoreItem xmlns:ds="http://schemas.openxmlformats.org/officeDocument/2006/customXml" ds:itemID="{D185BE07-198B-4361-8F07-8AA3C2AA1DC2}">
   <ds:schemaRefs>
     <ds:schemaRef ds:uri="http://schemas.openxmlformats.org/officeDocument/2006/bibliography"/>
   </ds:schemaRefs>

</xml_diff>